<commit_message>
update: cv, resume, add: dl button & styles
</commit_message>
<xml_diff>
--- a/履歴書（ウィンウィンモー） IT.docx
+++ b/履歴書（ウィンウィンモー） IT.docx
@@ -158,24 +158,10 @@
             </w:r>
             <w:r>
               <w:rPr>
-                <w:rFonts w:ascii="MS Mincho" w:hAnsi="MS Mincho" w:hint="eastAsia"/>
-                <w:sz w:val="22"/>
-              </w:rPr>
-              <w:t>2</w:t>
-            </w:r>
-            <w:r>
-              <w:rPr>
                 <w:rFonts w:ascii="MS Mincho" w:hAnsi="MS Mincho"/>
                 <w:sz w:val="22"/>
               </w:rPr>
-              <w:t>02</w:t>
-            </w:r>
-            <w:r>
-              <w:rPr>
-                <w:rFonts w:ascii="MS Mincho" w:eastAsia="MS Mincho" w:hAnsi="MS Mincho" w:cs="MS Mincho" w:hint="eastAsia"/>
-                <w:sz w:val="22"/>
-              </w:rPr>
-              <w:t>5</w:t>
+              <w:t xml:space="preserve">               </w:t>
             </w:r>
             <w:r>
               <w:rPr>
@@ -183,39 +169,25 @@
                 <w:bCs/>
                 <w:sz w:val="22"/>
               </w:rPr>
-              <w:t>年</w:t>
-            </w:r>
-            <w:r>
-              <w:rPr>
-                <w:rFonts w:ascii="MS Mincho" w:eastAsia="MS Mincho" w:hAnsi="MS Mincho" w:cs="MS Mincho" w:hint="eastAsia"/>
-                <w:bCs/>
-                <w:sz w:val="22"/>
-              </w:rPr>
-              <w:t>９</w:t>
-            </w:r>
+              <w:t xml:space="preserve"> </w:t>
+            </w:r>
+            <w:proofErr w:type="spellStart"/>
             <w:r>
               <w:rPr>
                 <w:rFonts w:ascii="MS Mincho" w:hAnsi="MS Mincho" w:hint="eastAsia"/>
                 <w:bCs/>
                 <w:sz w:val="22"/>
               </w:rPr>
-              <w:t>月</w:t>
-            </w:r>
-            <w:r>
-              <w:rPr>
-                <w:rFonts w:ascii="MS Mincho" w:eastAsia="MS Mincho" w:hAnsi="MS Mincho" w:cs="MS Mincho" w:hint="eastAsia"/>
-                <w:bCs/>
-                <w:sz w:val="22"/>
-              </w:rPr>
-              <w:t>16</w:t>
-            </w:r>
+              <w:t>現在</w:t>
+            </w:r>
+            <w:proofErr w:type="spellEnd"/>
             <w:r>
               <w:rPr>
                 <w:rFonts w:ascii="MS Mincho" w:hAnsi="MS Mincho" w:hint="eastAsia"/>
                 <w:bCs/>
                 <w:sz w:val="22"/>
               </w:rPr>
-              <w:t xml:space="preserve">日 現在　　</w:t>
+              <w:t xml:space="preserve">　　</w:t>
             </w:r>
           </w:p>
         </w:tc>
@@ -3120,6 +3092,13 @@
                 <w:sz w:val="22"/>
               </w:rPr>
             </w:pPr>
+            <w:r>
+              <w:rPr>
+                <w:rFonts w:ascii="MS Mincho" w:hAnsi="MS Mincho" w:hint="eastAsia"/>
+                <w:sz w:val="22"/>
+              </w:rPr>
+              <w:t>年</w:t>
+            </w:r>
           </w:p>
         </w:tc>
         <w:tc>
@@ -3139,6 +3118,13 @@
                 <w:sz w:val="22"/>
               </w:rPr>
             </w:pPr>
+            <w:r>
+              <w:rPr>
+                <w:rFonts w:ascii="MS Mincho" w:hAnsi="MS Mincho" w:hint="eastAsia"/>
+                <w:sz w:val="22"/>
+              </w:rPr>
+              <w:t>月</w:t>
+            </w:r>
           </w:p>
         </w:tc>
         <w:tc>
@@ -3149,11 +3135,21 @@
           </w:tcPr>
           <w:p>
             <w:pPr>
+              <w:jc w:val="center"/>
               <w:rPr>
                 <w:rFonts w:ascii="MS Mincho" w:hAnsi="MS Mincho"/>
                 <w:sz w:val="22"/>
               </w:rPr>
             </w:pPr>
+            <w:proofErr w:type="spellStart"/>
+            <w:r>
+              <w:rPr>
+                <w:rFonts w:ascii="MS Mincho" w:hAnsi="MS Mincho" w:hint="eastAsia"/>
+                <w:sz w:val="22"/>
+              </w:rPr>
+              <w:t>免許・資格</w:t>
+            </w:r>
+            <w:proofErr w:type="spellEnd"/>
           </w:p>
         </w:tc>
       </w:tr>
@@ -3180,10 +3176,10 @@
             </w:pPr>
             <w:r>
               <w:rPr>
-                <w:rFonts w:ascii="MS Mincho" w:hAnsi="MS Mincho" w:hint="eastAsia"/>
-                <w:sz w:val="22"/>
-              </w:rPr>
-              <w:t>年</w:t>
+                <w:rFonts w:ascii="Hiragino Sans GB W3" w:eastAsia="Hiragino Sans GB W3" w:hAnsi="Hiragino Sans GB W3"/>
+                <w:sz w:val="22"/>
+              </w:rPr>
+              <w:t>2024</w:t>
             </w:r>
           </w:p>
         </w:tc>
@@ -3206,10 +3202,10 @@
             </w:pPr>
             <w:r>
               <w:rPr>
-                <w:rFonts w:ascii="MS Mincho" w:hAnsi="MS Mincho" w:hint="eastAsia"/>
-                <w:sz w:val="22"/>
-              </w:rPr>
-              <w:t>月</w:t>
+                <w:rFonts w:ascii="Hiragino Sans GB W3" w:eastAsia="Hiragino Sans GB W3" w:hAnsi="Hiragino Sans GB W3"/>
+                <w:sz w:val="22"/>
+              </w:rPr>
+              <w:t>2</w:t>
             </w:r>
           </w:p>
         </w:tc>
@@ -3221,21 +3217,18 @@
           </w:tcPr>
           <w:p>
             <w:pPr>
-              <w:jc w:val="center"/>
               <w:rPr>
                 <w:rFonts w:ascii="MS Mincho" w:hAnsi="MS Mincho"/>
                 <w:sz w:val="22"/>
               </w:rPr>
             </w:pPr>
-            <w:proofErr w:type="spellStart"/>
-            <w:r>
-              <w:rPr>
-                <w:rFonts w:ascii="MS Mincho" w:hAnsi="MS Mincho" w:hint="eastAsia"/>
-                <w:sz w:val="22"/>
-              </w:rPr>
-              <w:t>免許・資格</w:t>
-            </w:r>
-            <w:proofErr w:type="spellEnd"/>
+            <w:r>
+              <w:rPr>
+                <w:rFonts w:ascii="Hiragino Sans GB W3" w:eastAsia="Hiragino Sans GB W3" w:hAnsi="Hiragino Sans GB W3"/>
+                <w:sz w:val="22"/>
+              </w:rPr>
+              <w:t>Google UX Design</w:t>
+            </w:r>
           </w:p>
         </w:tc>
       </w:tr>
@@ -3267,7 +3260,7 @@
                 <w:rFonts w:ascii="Hiragino Sans GB W3" w:eastAsia="Hiragino Sans GB W3" w:hAnsi="Hiragino Sans GB W3"/>
                 <w:sz w:val="22"/>
               </w:rPr>
-              <w:t>2024</w:t>
+              <w:t>2023</w:t>
             </w:r>
           </w:p>
         </w:tc>
@@ -3317,7 +3310,7 @@
                 <w:rFonts w:ascii="Hiragino Sans GB W3" w:eastAsia="Hiragino Sans GB W3" w:hAnsi="Hiragino Sans GB W3"/>
                 <w:sz w:val="22"/>
               </w:rPr>
-              <w:t>Google UX Design</w:t>
+              <w:t>Google Tools</w:t>
             </w:r>
           </w:p>
         </w:tc>
@@ -3349,7 +3342,7 @@
                 <w:rFonts w:ascii="Hiragino Sans GB W3" w:eastAsia="Hiragino Sans GB W3" w:hAnsi="Hiragino Sans GB W3"/>
                 <w:sz w:val="22"/>
               </w:rPr>
-              <w:t>2023</w:t>
+              <w:t>2021</w:t>
             </w:r>
           </w:p>
         </w:tc>
@@ -3376,7 +3369,7 @@
                 <w:rFonts w:ascii="Hiragino Sans GB W3" w:eastAsia="Hiragino Sans GB W3" w:hAnsi="Hiragino Sans GB W3"/>
                 <w:sz w:val="22"/>
               </w:rPr>
-              <w:t>2</w:t>
+              <w:t>11</w:t>
             </w:r>
           </w:p>
         </w:tc>
@@ -3398,8 +3391,9 @@
               <w:rPr>
                 <w:rFonts w:ascii="Hiragino Sans GB W3" w:eastAsia="Hiragino Sans GB W3" w:hAnsi="Hiragino Sans GB W3"/>
                 <w:sz w:val="22"/>
-              </w:rPr>
-              <w:t>Google Tools</w:t>
+                <w:szCs w:val="22"/>
+              </w:rPr>
+              <w:t>Pearson BTEC Level 5 Higher National Diploma in Computing</w:t>
             </w:r>
           </w:p>
         </w:tc>
@@ -3432,7 +3426,7 @@
                 <w:rFonts w:ascii="Hiragino Sans GB W3" w:eastAsia="Hiragino Sans GB W3" w:hAnsi="Hiragino Sans GB W3"/>
                 <w:sz w:val="22"/>
               </w:rPr>
-              <w:t>2021</w:t>
+              <w:t>2019</w:t>
             </w:r>
           </w:p>
         </w:tc>
@@ -3459,7 +3453,7 @@
                 <w:rFonts w:ascii="Hiragino Sans GB W3" w:eastAsia="Hiragino Sans GB W3" w:hAnsi="Hiragino Sans GB W3"/>
                 <w:sz w:val="22"/>
               </w:rPr>
-              <w:t>11</w:t>
+              <w:t>1</w:t>
             </w:r>
           </w:p>
         </w:tc>
@@ -3484,7 +3478,7 @@
                 <w:sz w:val="22"/>
                 <w:szCs w:val="22"/>
               </w:rPr>
-              <w:t>Pearson BTEC Level 5 Higher National Diploma in Computing</w:t>
+              <w:t>Bachelor of Arts (Japanese)</w:t>
             </w:r>
           </w:p>
         </w:tc>

</xml_diff>